<commit_message>
doc (Conception): Add MCD, MPD, Data Dictionnary
</commit_message>
<xml_diff>
--- a/documentation/Cahier des charges.docx
+++ b/documentation/Cahier des charges.docx
@@ -3,8 +3,31 @@
 <w:document xmlns:wpc="http://schemas.microsoft.com/office/word/2010/wordprocessingCanvas" xmlns:mc="http://schemas.openxmlformats.org/markup-compatibility/2006" xmlns:o="urn:schemas-microsoft-com:office:office" xmlns:r="http://schemas.openxmlformats.org/officeDocument/2006/relationships" xmlns:m="http://schemas.openxmlformats.org/officeDocument/2006/math" xmlns:v="urn:schemas-microsoft-com:vml" xmlns:wp14="http://schemas.microsoft.com/office/word/2010/wordprocessingDrawing" xmlns:wp="http://schemas.openxmlformats.org/drawingml/2006/wordprocessingDrawing" xmlns:w10="urn:schemas-microsoft-com:office:word" xmlns:w="http://schemas.openxmlformats.org/wordprocessingml/2006/main" xmlns:w14="http://schemas.microsoft.com/office/word/2010/wordml" xmlns:w15="http://schemas.microsoft.com/office/word/2012/wordml" xmlns:wpg="http://schemas.microsoft.com/office/word/2010/wordprocessingGroup" xmlns:wpi="http://schemas.microsoft.com/office/word/2010/wordprocessingInk" xmlns:wne="http://schemas.microsoft.com/office/word/2006/wordml" xmlns:wps="http://schemas.microsoft.com/office/word/2010/wordprocessingShape" mc:Ignorable="w14 w15 wp14">
   <w:body>
     <w:p>
-      <w:r>
-        <w:t>Présentation d’ensemble du projet :</w:t>
+      <w:pPr>
+        <w:rPr>
+          <w:b/>
+          <w:sz w:val="24"/>
+          <w:szCs w:val="24"/>
+          <w:u w:val="single"/>
+        </w:rPr>
+      </w:pPr>
+      <w:r>
+        <w:rPr>
+          <w:b/>
+          <w:sz w:val="24"/>
+          <w:szCs w:val="24"/>
+          <w:u w:val="single"/>
+        </w:rPr>
+        <w:t>Prése</w:t>
+      </w:r>
+      <w:r>
+        <w:rPr>
+          <w:b/>
+          <w:sz w:val="24"/>
+          <w:szCs w:val="24"/>
+          <w:u w:val="single"/>
+        </w:rPr>
+        <w:t>ntation d’ensemble du projet :</w:t>
       </w:r>
     </w:p>
     <w:p>
@@ -14,6 +37,26 @@
     </w:p>
     <w:p>
       <w:r>
+        <w:t>Ainsi, des fiches produit</w:t>
+      </w:r>
+      <w:r>
+        <w:t>s</w:t>
+      </w:r>
+      <w:r>
+        <w:t xml:space="preserve"> sont créées, elles </w:t>
+      </w:r>
+      <w:r>
+        <w:t>uniques et peuvent être</w:t>
+      </w:r>
+      <w:r>
+        <w:t xml:space="preserve"> modifié</w:t>
+      </w:r>
+      <w:r>
+        <w:t>es ou supprimées si orphelines. Elles sont reliées à des fiches de stockages, qui correspondent à un flacon, un exemplaire de ce produit chimique. Ces fiches de stockage peuvent être clonées, modifiées, archivées ou supprimées si orphelines.</w:t>
+      </w:r>
+    </w:p>
+    <w:p>
+      <w:r>
         <w:t xml:space="preserve">Il est également important pour le service d’avoir une traçabilité, un </w:t>
       </w:r>
       <w:proofErr w:type="gramStart"/>
@@ -93,13 +136,25 @@
         <w:t xml:space="preserve"> peut uniquement consulter le stock des produits. </w:t>
       </w:r>
       <w:r>
-        <w:t xml:space="preserve">Il peut effectuer une recherche par produit, par n° de CAS ou par site. </w:t>
-      </w:r>
-      <w:r>
-        <w:t>Lors d’une première</w:t>
-      </w:r>
-      <w:r>
-        <w:t xml:space="preserve"> connexion, u</w:t>
+        <w:t xml:space="preserve">Il peut effectuer une recherche par </w:t>
+      </w:r>
+      <w:r>
+        <w:t xml:space="preserve">nom de </w:t>
+      </w:r>
+      <w:r>
+        <w:t>produit, par n° de CAS</w:t>
+      </w:r>
+      <w:r>
+        <w:t>, par formule</w:t>
+      </w:r>
+      <w:r>
+        <w:t xml:space="preserve"> ou par site. </w:t>
+      </w:r>
+      <w:r>
+        <w:t xml:space="preserve">Il peut exporter les résultats de ses recherches. </w:t>
+      </w:r>
+      <w:r>
+        <w:t>Lors d’une première connexion, u</w:t>
       </w:r>
       <w:r>
         <w:t xml:space="preserve">n mail est envoyé à l’administrateur pour qu’il soit informé de cette nouvelle connexion. Il peut par la suite lui accorder un statut (utilisateur, responsable ou administrateur), qui lui confèrera différents droits. </w:t>
@@ -136,34 +191,35 @@
         <w:t>modifier</w:t>
       </w:r>
       <w:r>
-        <w:t xml:space="preserve"> ou supprimer des produits du stock</w:t>
+        <w:t xml:space="preserve"> ou supprimer des produits du stock. Il peut réaliser un inventaire des produits chimiques et générer le fichier .csv pour GPUC.</w:t>
+      </w:r>
+      <w:r>
+        <w:t xml:space="preserve"> Les responsables pourront obtenir l’historique des utilisations de produits par utilisateur, par produit ou par date. </w:t>
+      </w:r>
+    </w:p>
+    <w:p>
+      <w:r>
+        <w:t>Un administrateur</w:t>
+      </w:r>
+      <w:r>
+        <w:t> :</w:t>
+      </w:r>
+      <w:r>
+        <w:t xml:space="preserve"> peut ajouter, modifier ou supprimer des utilisateurs, des </w:t>
+      </w:r>
+      <w:r>
+        <w:t>sites géographiques, des types de risques, des propriétaires, des incompatibilités de produits, des emplacements de rangement</w:t>
       </w:r>
       <w:r>
         <w:t>, des fournisseurs, des fiches de risques</w:t>
       </w:r>
       <w:r>
-        <w:t>. Il peut réaliser un inventaire des produits chimiques et générer le fichier .csv pour GPUC.</w:t>
-      </w:r>
-      <w:r>
-        <w:t xml:space="preserve"> Les responsables pourront obtenir l’historique des utilisations de produits par utilisateur, par produit ou par date. </w:t>
-      </w:r>
-    </w:p>
-    <w:p>
-      <w:r>
-        <w:t>Un administrateur</w:t>
-      </w:r>
-      <w:r>
-        <w:t> :</w:t>
-      </w:r>
-      <w:r>
-        <w:t xml:space="preserve"> peut ajouter, modifier ou supprimer des utilisateurs, des </w:t>
-      </w:r>
-      <w:r>
-        <w:t xml:space="preserve">sites géographiques, des types de risques, des propriétaires, des incompatibilités de produits, des emplacements de rangement. </w:t>
-      </w:r>
-    </w:p>
-    <w:p>
-      <w:r>
+        <w:t xml:space="preserve">. </w:t>
+      </w:r>
+    </w:p>
+    <w:p>
+      <w:r>
+        <w:lastRenderedPageBreak/>
         <w:t xml:space="preserve">Un utilisateur archivé : à la date de fin de droit, il perd tous ses droits. Lorsqu’il se connecte un message lui indique qu’il doit contacter un administrateur pour avoir accès au site. </w:t>
       </w:r>
     </w:p>
@@ -172,16 +228,18 @@
         <w:rPr>
           <w:b/>
           <w:bCs/>
-          <w:sz w:val="20"/>
-          <w:szCs w:val="20"/>
+          <w:sz w:val="24"/>
+          <w:szCs w:val="24"/>
+          <w:u w:val="single"/>
         </w:rPr>
       </w:pPr>
       <w:r>
         <w:rPr>
           <w:b/>
           <w:bCs/>
-          <w:sz w:val="20"/>
-          <w:szCs w:val="20"/>
+          <w:sz w:val="24"/>
+          <w:szCs w:val="24"/>
+          <w:u w:val="single"/>
         </w:rPr>
         <w:t>Identification des acteurs et flux d’information</w:t>
       </w:r>
@@ -223,7 +281,6 @@
         </w:numPr>
       </w:pPr>
       <w:r>
-        <w:lastRenderedPageBreak/>
         <w:t>Doctorants</w:t>
       </w:r>
     </w:p>
@@ -237,7 +294,21 @@
     </w:p>
     <w:p/>
     <w:p>
-      <w:r>
+      <w:pPr>
+        <w:rPr>
+          <w:b/>
+          <w:sz w:val="24"/>
+          <w:szCs w:val="24"/>
+          <w:u w:val="single"/>
+        </w:rPr>
+      </w:pPr>
+      <w:r>
+        <w:rPr>
+          <w:b/>
+          <w:sz w:val="24"/>
+          <w:szCs w:val="24"/>
+          <w:u w:val="single"/>
+        </w:rPr>
         <w:t xml:space="preserve">Identification des contraintes : </w:t>
       </w:r>
     </w:p>
@@ -245,23 +316,123 @@
       <w:r>
         <w:t xml:space="preserve">On ne peut pas supprimer un utilisateur s’il existe encore un historique pour cet utilisateur. </w:t>
       </w:r>
-    </w:p>
-    <w:p>
-      <w:r>
-        <w:t>Recueil des informations :</w:t>
-      </w:r>
-    </w:p>
-    <w:p>
+      <w:r>
+        <w:t>Il est archivé.</w:t>
+      </w:r>
+    </w:p>
+    <w:p>
+      <w:r>
+        <w:t xml:space="preserve">On ne peut pas supprimer une fiche produit s’il existe une fiche de stockage pour ce produit. </w:t>
+      </w:r>
+    </w:p>
+    <w:p>
+      <w:r>
+        <w:t>On ne peut pas supprimer une fiche de stockage s’il existe un historique d’utilisation du produit par un utilisateur.</w:t>
+      </w:r>
+      <w:r>
+        <w:t xml:space="preserve"> Elle est archivée.</w:t>
+      </w:r>
+    </w:p>
+    <w:p>
+      <w:r>
+        <w:t>On ne peut pas retirer une quantité de produit supérieure à la quantité restante dans le flacon.</w:t>
+      </w:r>
+    </w:p>
+    <w:p/>
+    <w:p>
+      <w:pPr>
+        <w:rPr>
+          <w:b/>
+          <w:sz w:val="24"/>
+          <w:szCs w:val="24"/>
+          <w:u w:val="single"/>
+        </w:rPr>
+      </w:pPr>
+      <w:r>
+        <w:rPr>
+          <w:b/>
+          <w:sz w:val="24"/>
+          <w:szCs w:val="24"/>
+          <w:u w:val="single"/>
+        </w:rPr>
+        <w:t xml:space="preserve">Recueil des données : </w:t>
+      </w:r>
+    </w:p>
+    <w:p>
+      <w:r>
+        <w:t xml:space="preserve">Suite au rendez-vous du </w:t>
+      </w:r>
+      <w:r>
+        <w:t xml:space="preserve">25 aout 2020, un dictionnaire des données a été établi en fonction des différents besoins du service. </w:t>
+      </w:r>
+    </w:p>
+    <w:p>
+      <w:pPr>
+        <w:rPr>
+          <w:b/>
+          <w:sz w:val="24"/>
+          <w:szCs w:val="24"/>
+          <w:u w:val="single"/>
+        </w:rPr>
+      </w:pPr>
+      <w:r>
+        <w:rPr>
+          <w:b/>
+          <w:sz w:val="24"/>
+          <w:szCs w:val="24"/>
+          <w:u w:val="single"/>
+        </w:rPr>
+        <w:t>Solution technique :</w:t>
+      </w:r>
+    </w:p>
+    <w:p>
+      <w:r>
+        <w:t xml:space="preserve">Il s’agit de mettre en production une application web </w:t>
+      </w:r>
+      <w:r>
+        <w:t xml:space="preserve">sur le serveur interne de </w:t>
+      </w:r>
       <w:proofErr w:type="spellStart"/>
       <w:r>
-        <w:t>Fichierx</w:t>
+        <w:t>GéoRessource</w:t>
       </w:r>
       <w:proofErr w:type="spellEnd"/>
       <w:r>
-        <w:t xml:space="preserve"> csv + excel</w:t>
+        <w:t xml:space="preserve"> (IIS 7 et Windows 2008 R2), </w:t>
+      </w:r>
+      <w:r>
+        <w:t>reposant sur les technologies suivantes :</w:t>
+      </w:r>
+    </w:p>
+    <w:p>
+      <w:r>
+        <w:t xml:space="preserve">Une interface en html 5 et </w:t>
+      </w:r>
+      <w:proofErr w:type="spellStart"/>
+      <w:r>
+        <w:t>Sass</w:t>
       </w:r>
       <w:bookmarkStart w:id="0" w:name="_GoBack"/>
       <w:bookmarkEnd w:id="0"/>
+      <w:proofErr w:type="spellEnd"/>
+    </w:p>
+    <w:p>
+      <w:r>
+        <w:t>Un arrière-plan en PHP 7</w:t>
+      </w:r>
+    </w:p>
+    <w:p>
+      <w:r>
+        <w:t xml:space="preserve">Une base de </w:t>
+      </w:r>
+      <w:proofErr w:type="gramStart"/>
+      <w:r>
+        <w:t>donnée</w:t>
+      </w:r>
+      <w:proofErr w:type="gramEnd"/>
+      <w:r>
+        <w:t> MySQL 8</w:t>
+      </w:r>
     </w:p>
     <w:sectPr>
       <w:pgSz w:w="11906" w:h="16838"/>
@@ -275,7 +446,7 @@
 
 <file path=word/numbering.xml><?xml version="1.0" encoding="utf-8"?>
 <w:numbering xmlns:wpc="http://schemas.microsoft.com/office/word/2010/wordprocessingCanvas" xmlns:mc="http://schemas.openxmlformats.org/markup-compatibility/2006" xmlns:o="urn:schemas-microsoft-com:office:office" xmlns:r="http://schemas.openxmlformats.org/officeDocument/2006/relationships" xmlns:m="http://schemas.openxmlformats.org/officeDocument/2006/math" xmlns:v="urn:schemas-microsoft-com:vml" xmlns:wp14="http://schemas.microsoft.com/office/word/2010/wordprocessingDrawing" xmlns:wp="http://schemas.openxmlformats.org/drawingml/2006/wordprocessingDrawing" xmlns:w10="urn:schemas-microsoft-com:office:word" xmlns:w="http://schemas.openxmlformats.org/wordprocessingml/2006/main" xmlns:w14="http://schemas.microsoft.com/office/word/2010/wordml" xmlns:w15="http://schemas.microsoft.com/office/word/2012/wordml" xmlns:wpg="http://schemas.microsoft.com/office/word/2010/wordprocessingGroup" xmlns:wpi="http://schemas.microsoft.com/office/word/2010/wordprocessingInk" xmlns:wne="http://schemas.microsoft.com/office/word/2006/wordml" xmlns:wps="http://schemas.microsoft.com/office/word/2010/wordprocessingShape" mc:Ignorable="w14 w15 wp14">
-  <w:abstractNum w:abstractNumId="0" w15:restartNumberingAfterBreak="0">
+  <w:abstractNum w:abstractNumId="0">
     <w:nsid w:val="0D1B77D9"/>
     <w:multiLevelType w:val="hybridMultilevel"/>
     <w:tmpl w:val="C8420416"/>

</xml_diff>

<commit_message>
doc (Conception): Add uml diagramm
</commit_message>
<xml_diff>
--- a/documentation/Cahier des charges.docx
+++ b/documentation/Cahier des charges.docx
@@ -44,6 +44,9 @@
       </w:r>
       <w:r>
         <w:t xml:space="preserve"> sont créées, elles </w:t>
+      </w:r>
+      <w:r>
+        <w:t xml:space="preserve">sont </w:t>
       </w:r>
       <w:r>
         <w:t>uniques et peuvent être</w:t>
@@ -412,24 +415,22 @@
       <w:r>
         <w:t>Sass</w:t>
       </w:r>
+      <w:proofErr w:type="spellEnd"/>
+    </w:p>
+    <w:p>
+      <w:r>
+        <w:t>Un arrière-plan en PHP 7</w:t>
+      </w:r>
+    </w:p>
+    <w:p>
+      <w:r>
+        <w:t xml:space="preserve">Une base de </w:t>
+      </w:r>
       <w:bookmarkStart w:id="0" w:name="_GoBack"/>
       <w:bookmarkEnd w:id="0"/>
-      <w:proofErr w:type="spellEnd"/>
-    </w:p>
-    <w:p>
-      <w:r>
-        <w:t>Un arrière-plan en PHP 7</w:t>
-      </w:r>
-    </w:p>
-    <w:p>
-      <w:r>
-        <w:t xml:space="preserve">Une base de </w:t>
-      </w:r>
-      <w:proofErr w:type="gramStart"/>
-      <w:r>
-        <w:t>donnée</w:t>
-      </w:r>
-      <w:proofErr w:type="gramEnd"/>
+      <w:r>
+        <w:t>données</w:t>
+      </w:r>
       <w:r>
         <w:t> MySQL 8</w:t>
       </w:r>
@@ -998,6 +999,36 @@
       <w:contextualSpacing/>
     </w:pPr>
   </w:style>
+  <w:style w:type="paragraph" w:styleId="Textedebulles">
+    <w:name w:val="Balloon Text"/>
+    <w:basedOn w:val="Normal"/>
+    <w:link w:val="TextedebullesCar"/>
+    <w:uiPriority w:val="99"/>
+    <w:semiHidden/>
+    <w:unhideWhenUsed/>
+    <w:rsid w:val="006C46AB"/>
+    <w:pPr>
+      <w:spacing w:after="0" w:line="240" w:lineRule="auto"/>
+    </w:pPr>
+    <w:rPr>
+      <w:rFonts w:ascii="Segoe UI" w:hAnsi="Segoe UI" w:cs="Segoe UI"/>
+      <w:sz w:val="18"/>
+      <w:szCs w:val="18"/>
+    </w:rPr>
+  </w:style>
+  <w:style w:type="character" w:customStyle="1" w:styleId="TextedebullesCar">
+    <w:name w:val="Texte de bulles Car"/>
+    <w:basedOn w:val="Policepardfaut"/>
+    <w:link w:val="Textedebulles"/>
+    <w:uiPriority w:val="99"/>
+    <w:semiHidden/>
+    <w:rsid w:val="006C46AB"/>
+    <w:rPr>
+      <w:rFonts w:ascii="Segoe UI" w:hAnsi="Segoe UI" w:cs="Segoe UI"/>
+      <w:sz w:val="18"/>
+      <w:szCs w:val="18"/>
+    </w:rPr>
+  </w:style>
 </w:styles>
 </file>
 

</xml_diff>

<commit_message>
docs (presentation): Create ppt file to present the project
</commit_message>
<xml_diff>
--- a/documentation/Cahier des charges.docx
+++ b/documentation/Cahier des charges.docx
@@ -60,11 +60,14 @@
     </w:p>
     <w:p>
       <w:r>
-        <w:t xml:space="preserve">Il est également important pour le service d’avoir une traçabilité, un </w:t>
+        <w:t>Il est également important pour le service d’avoir une traçabilité, un histor</w:t>
+      </w:r>
+      <w:r>
+        <w:t xml:space="preserve">ique </w:t>
       </w:r>
       <w:proofErr w:type="gramStart"/>
       <w:r>
-        <w:t xml:space="preserve">historique des utilisations, retraits </w:t>
+        <w:t>des utilisations, retraits</w:t>
       </w:r>
       <w:proofErr w:type="gramEnd"/>
       <w:r>
@@ -76,6 +79,9 @@
       <w:r>
         <w:t xml:space="preserve"> de savoir qui a retiré quel produit et en quelle quantité à quelle date. </w:t>
       </w:r>
+      <w:r>
+        <w:t>Une solution plus rapide pourra être implémentée en supplément pour ajouter seulement le produit avec lequel l’utilisateur a été en contact.</w:t>
+      </w:r>
     </w:p>
     <w:p>
       <w:r>
@@ -102,6 +108,9 @@
       <w:r>
         <w:t xml:space="preserve">Il souhaite également pouvoir être alerté lorsque des produits incompatibles sont rangés ensemble sur la même étagère, lorsqu’un produit arrive à péremption ou lorsque les quantités sont épuisées. </w:t>
       </w:r>
+      <w:r>
+        <w:t>Il doit aussi être possible de masquer l’emplacement exact des produits les plus dangereux aux utilisateurs.</w:t>
+      </w:r>
     </w:p>
     <w:p>
       <w:r>
@@ -202,6 +211,7 @@
     </w:p>
     <w:p>
       <w:r>
+        <w:lastRenderedPageBreak/>
         <w:t>Un administrateur</w:t>
       </w:r>
       <w:r>
@@ -222,80 +232,9 @@
     </w:p>
     <w:p>
       <w:r>
-        <w:lastRenderedPageBreak/>
         <w:t xml:space="preserve">Un utilisateur archivé : à la date de fin de droit, il perd tous ses droits. Lorsqu’il se connecte un message lui indique qu’il doit contacter un administrateur pour avoir accès au site. </w:t>
       </w:r>
     </w:p>
-    <w:p>
-      <w:pPr>
-        <w:rPr>
-          <w:b/>
-          <w:bCs/>
-          <w:sz w:val="24"/>
-          <w:szCs w:val="24"/>
-          <w:u w:val="single"/>
-        </w:rPr>
-      </w:pPr>
-      <w:r>
-        <w:rPr>
-          <w:b/>
-          <w:bCs/>
-          <w:sz w:val="24"/>
-          <w:szCs w:val="24"/>
-          <w:u w:val="single"/>
-        </w:rPr>
-        <w:t>Identification des acteurs et flux d’information</w:t>
-      </w:r>
-    </w:p>
-    <w:p>
-      <w:pPr>
-        <w:pStyle w:val="Paragraphedeliste"/>
-        <w:numPr>
-          <w:ilvl w:val="0"/>
-          <w:numId w:val="1"/>
-        </w:numPr>
-      </w:pPr>
-      <w:proofErr w:type="spellStart"/>
-      <w:r>
-        <w:t>Pabla</w:t>
-      </w:r>
-      <w:proofErr w:type="spellEnd"/>
-    </w:p>
-    <w:p>
-      <w:pPr>
-        <w:pStyle w:val="Paragraphedeliste"/>
-        <w:numPr>
-          <w:ilvl w:val="0"/>
-          <w:numId w:val="1"/>
-        </w:numPr>
-      </w:pPr>
-      <w:proofErr w:type="spellStart"/>
-      <w:r>
-        <w:t>Pierric</w:t>
-      </w:r>
-      <w:proofErr w:type="spellEnd"/>
-    </w:p>
-    <w:p>
-      <w:pPr>
-        <w:pStyle w:val="Paragraphedeliste"/>
-        <w:numPr>
-          <w:ilvl w:val="0"/>
-          <w:numId w:val="1"/>
-        </w:numPr>
-      </w:pPr>
-      <w:r>
-        <w:t>Doctorants</w:t>
-      </w:r>
-    </w:p>
-    <w:p>
-      <w:pPr>
-        <w:ind w:firstLine="360"/>
-      </w:pPr>
-      <w:r>
-        <w:t xml:space="preserve">Use Cases : </w:t>
-      </w:r>
-    </w:p>
-    <w:p/>
     <w:p>
       <w:pPr>
         <w:rPr>
@@ -370,6 +309,13 @@
       </w:r>
     </w:p>
     <w:p>
+      <w:r>
+        <w:t>Une réunion de présentation a été faite le 15 septembre 2020 aux autres services du laboratoire GéoRessources. Une réflexion sur le dictionnaire des données et ce cahier des charges est en cours pour ajouter de nouvelles fonctionnalités ou données telles que l’historisation des mouvements de produit, l’exportation d’étiquettes de produits ou d’autres données propres aux produits.</w:t>
+      </w:r>
+      <w:bookmarkStart w:id="0" w:name="_GoBack"/>
+      <w:bookmarkEnd w:id="0"/>
+    </w:p>
+    <w:p>
       <w:pPr>
         <w:rPr>
           <w:b/>
@@ -393,41 +339,40 @@
         <w:t xml:space="preserve">Il s’agit de mettre en production une application web </w:t>
       </w:r>
       <w:r>
-        <w:t xml:space="preserve">sur le serveur interne de </w:t>
+        <w:t>sur le serveur interne de GéoRessource</w:t>
+      </w:r>
+      <w:r>
+        <w:t>s</w:t>
+      </w:r>
+      <w:r>
+        <w:t xml:space="preserve"> (IIS 7 et Windows 2008 R2), </w:t>
+      </w:r>
+      <w:r>
+        <w:t>reposant sur les technologies suivantes :</w:t>
+      </w:r>
+    </w:p>
+    <w:p>
+      <w:r>
+        <w:t>Une interface en html 5, CSS 3</w:t>
+      </w:r>
+    </w:p>
+    <w:p>
+      <w:r>
+        <w:t>Un arrière-plan en PHP 7</w:t>
+      </w:r>
+      <w:r>
+        <w:t xml:space="preserve"> </w:t>
       </w:r>
       <w:proofErr w:type="spellStart"/>
       <w:r>
-        <w:t>GéoRessource</w:t>
+        <w:t>Symfony</w:t>
       </w:r>
       <w:proofErr w:type="spellEnd"/>
-      <w:r>
-        <w:t xml:space="preserve"> (IIS 7 et Windows 2008 R2), </w:t>
-      </w:r>
-      <w:r>
-        <w:t>reposant sur les technologies suivantes :</w:t>
-      </w:r>
-    </w:p>
-    <w:p>
-      <w:r>
-        <w:t xml:space="preserve">Une interface en html 5 et </w:t>
-      </w:r>
-      <w:proofErr w:type="spellStart"/>
-      <w:r>
-        <w:t>Sass</w:t>
-      </w:r>
-      <w:proofErr w:type="spellEnd"/>
-    </w:p>
-    <w:p>
-      <w:r>
-        <w:t>Un arrière-plan en PHP 7</w:t>
-      </w:r>
     </w:p>
     <w:p>
       <w:r>
         <w:t xml:space="preserve">Une base de </w:t>
       </w:r>
-      <w:bookmarkStart w:id="0" w:name="_GoBack"/>
-      <w:bookmarkEnd w:id="0"/>
       <w:r>
         <w:t>données</w:t>
       </w:r>

</xml_diff>